<commit_message>
last steps of assignment
</commit_message>
<xml_diff>
--- a/assignment_6/6. heti beadandó 2.docx
+++ b/assignment_6/6. heti beadandó 2.docx
@@ -69,7 +69,7 @@
               <w:rFonts w:ascii="Cambria Math" w:hAnsi="Cambria Math"/>
               <w:lang w:val="en-US"/>
             </w:rPr>
-            <m:t>t</m:t>
+            <m:t>orderlist</m:t>
           </m:r>
           <m:r>
             <w:rPr>
@@ -85,34 +85,7 @@
             <w:rPr>
               <w:rFonts w:ascii="Cambria Math" w:hAnsi="Cambria Math" w:cs="Cambria Math"/>
             </w:rPr>
-            <m:t xml:space="preserve">, </m:t>
-          </m:r>
-          <m:r>
-            <m:rPr>
-              <m:sty m:val="p"/>
-            </m:rPr>
-            <w:rPr>
-              <w:rFonts w:ascii="Cambria Math" w:hAnsi="Cambria Math" w:cs="Cambria Math"/>
-            </w:rPr>
-            <m:t>max</m:t>
-          </m:r>
-          <m:r>
-            <m:rPr>
-              <m:sty m:val="p"/>
-            </m:rPr>
-            <w:rPr>
-              <w:rFonts w:ascii="Cambria Math" w:hAnsi="Cambria Math" w:cs="Cambria Math"/>
-            </w:rPr>
-            <m:t>:Order</m:t>
-          </m:r>
-          <m:r>
-            <m:rPr>
-              <m:sty m:val="p"/>
-            </m:rPr>
-            <w:rPr>
-              <w:rFonts w:ascii="Cambria Math" w:hAnsi="Cambria Math" w:cs="Cambria Math"/>
-            </w:rPr>
-            <m:t>)</m:t>
+            <m:t>, max:Order)</m:t>
           </m:r>
         </m:oMath>
       </m:oMathPara>
@@ -158,28 +131,7 @@
               <w:rFonts w:ascii="Cambria Math" w:eastAsiaTheme="minorEastAsia" w:hAnsi="Cambria Math"/>
               <w:lang w:val="en-US"/>
             </w:rPr>
-            <m:t>Order</m:t>
-          </m:r>
-          <m:r>
-            <w:rPr>
-              <w:rFonts w:ascii="Cambria Math" w:eastAsiaTheme="minorEastAsia" w:hAnsi="Cambria Math"/>
-              <w:lang w:val="en-US"/>
-            </w:rPr>
-            <m:t>=rec(</m:t>
-          </m:r>
-          <m:r>
-            <w:rPr>
-              <w:rFonts w:ascii="Cambria Math" w:eastAsiaTheme="minorEastAsia" w:hAnsi="Cambria Math"/>
-              <w:lang w:val="en-US"/>
-            </w:rPr>
-            <m:t>food:string</m:t>
-          </m:r>
-          <m:r>
-            <w:rPr>
-              <w:rFonts w:ascii="Cambria Math" w:eastAsiaTheme="minorEastAsia" w:hAnsi="Cambria Math"/>
-              <w:lang w:val="en-US"/>
-            </w:rPr>
-            <m:t xml:space="preserve">, </m:t>
+            <m:t xml:space="preserve">Order=rec(food:string, </m:t>
           </m:r>
           <m:r>
             <w:rPr>
@@ -192,14 +144,7 @@
               <w:rFonts w:ascii="Cambria Math" w:eastAsiaTheme="minorEastAsia" w:hAnsi="Cambria Math"/>
               <w:lang w:val="en-US"/>
             </w:rPr>
-            <m:t xml:space="preserve"> </m:t>
-          </m:r>
-          <m:r>
-            <w:rPr>
-              <w:rFonts w:ascii="Cambria Math" w:eastAsiaTheme="minorEastAsia" w:hAnsi="Cambria Math"/>
-              <w:lang w:val="en-US"/>
-            </w:rPr>
-            <m:t>)</m:t>
+            <m:t xml:space="preserve"> )</m:t>
           </m:r>
         </m:oMath>
       </m:oMathPara>
@@ -240,7 +185,7 @@
                   <w:rFonts w:ascii="Cambria Math" w:hAnsi="Cambria Math"/>
                   <w:lang w:val="en-US"/>
                 </w:rPr>
-                <m:t>t</m:t>
+                <m:t>orderlist</m:t>
               </m:r>
               <m:r>
                 <w:rPr>
@@ -265,7 +210,7 @@
                       <w:rFonts w:ascii="Cambria Math" w:hAnsi="Cambria Math"/>
                       <w:lang w:val="en-US"/>
                     </w:rPr>
-                    <m:t>t</m:t>
+                    <m:t>orderlist</m:t>
                   </m:r>
                 </m:e>
                 <m:sup>
@@ -301,21 +246,7 @@
               <w:rFonts w:ascii="Cambria Math" w:eastAsiaTheme="minorEastAsia" w:hAnsi="Cambria Math"/>
               <w:lang w:val="en-US"/>
             </w:rPr>
-            <m:t>Uf=(</m:t>
-          </m:r>
-          <m:r>
-            <w:rPr>
-              <w:rFonts w:ascii="Cambria Math" w:eastAsiaTheme="minorEastAsia" w:hAnsi="Cambria Math"/>
-              <w:lang w:val="en-US"/>
-            </w:rPr>
-            <m:t>max</m:t>
-          </m:r>
-          <m:r>
-            <w:rPr>
-              <w:rFonts w:ascii="Cambria Math" w:eastAsiaTheme="minorEastAsia" w:hAnsi="Cambria Math"/>
-              <w:lang w:val="en-US"/>
-            </w:rPr>
-            <m:t>=</m:t>
+            <m:t>Uf=(max=</m:t>
           </m:r>
           <m:sSub>
             <m:sSubPr>
@@ -360,7 +291,7 @@
                       <w:rFonts w:ascii="Cambria Math" w:eastAsiaTheme="minorEastAsia" w:hAnsi="Cambria Math"/>
                       <w:lang w:val="en-US"/>
                     </w:rPr>
-                    <m:t>t</m:t>
+                    <m:t>orderlist</m:t>
                   </m:r>
                 </m:e>
                 <m:sup>
@@ -380,14 +311,7 @@
               <w:rFonts w:ascii="Cambria Math" w:eastAsiaTheme="minorEastAsia" w:hAnsi="Cambria Math"/>
               <w:lang w:val="en-US"/>
             </w:rPr>
-            <m:t>&lt;e&gt;</m:t>
-          </m:r>
-          <m:r>
-            <w:rPr>
-              <w:rFonts w:ascii="Cambria Math" w:eastAsiaTheme="minorEastAsia" w:hAnsi="Cambria Math"/>
-              <w:lang w:val="en-US"/>
-            </w:rPr>
-            <m:t>)</m:t>
+            <m:t>&lt;e&gt;)</m:t>
           </m:r>
         </m:oMath>
       </m:oMathPara>
@@ -490,14 +414,23 @@
           <w:noProof/>
         </w:rPr>
       </w:pPr>
+      <w:proofErr w:type="spellStart"/>
       <w:proofErr w:type="gramStart"/>
       <w:r>
         <w:rPr>
           <w:rFonts w:cstheme="minorHAnsi"/>
           <w:iCs/>
         </w:rPr>
-        <w:t>t:enor</w:t>
-      </w:r>
+        <w:t>orderlist</w:t>
+      </w:r>
+      <w:r>
+        <w:rPr>
+          <w:rFonts w:cstheme="minorHAnsi"/>
+          <w:iCs/>
+        </w:rPr>
+        <w:t>:enor</w:t>
+      </w:r>
+      <w:proofErr w:type="spellEnd"/>
       <w:proofErr w:type="gramEnd"/>
       <w:r>
         <w:rPr>
@@ -562,14 +495,7 @@
           <w:rFonts w:cstheme="minorHAnsi"/>
           <w:iCs/>
         </w:rPr>
-        <w:t>~</w:t>
-      </w:r>
-      <w:r>
-        <w:rPr>
-          <w:rFonts w:cstheme="minorHAnsi"/>
-          <w:iCs/>
-        </w:rPr>
-        <w:t xml:space="preserve"> </w:t>
+        <w:t xml:space="preserve">~ </w:t>
       </w:r>
       <w:proofErr w:type="spellStart"/>
       <w:r>
@@ -629,35 +555,6 @@
           <w:iCs/>
         </w:rPr>
       </w:pPr>
-    </w:p>
-    <w:p>
-      <w:pPr>
-        <w:rPr>
-          <w:rFonts w:cstheme="minorHAnsi"/>
-          <w:iCs/>
-        </w:rPr>
-      </w:pPr>
-      <w:r>
-        <w:rPr>
-          <w:rFonts w:cstheme="minorHAnsi"/>
-          <w:iCs/>
-        </w:rPr>
-        <w:t xml:space="preserve">A t egy felsoroló, amely egy szekvenciális input fájlból kapja az értékeit. Bár leírásban szerepel egy </w:t>
-      </w:r>
-      <w:r>
-        <w:rPr>
-          <w:rFonts w:cstheme="minorHAnsi"/>
-          <w:iCs/>
-        </w:rPr>
-        <w:t>TEMP</w:t>
-      </w:r>
-      <w:r>
-        <w:rPr>
-          <w:rFonts w:cstheme="minorHAnsi"/>
-          <w:iCs/>
-        </w:rPr>
-        <w:t xml:space="preserve"> nevezetű rekord, viszont ezt nem szükséges megvalósítani, csak a reprezentálás végett lett jelölve, hogy ezeket az adatokat kapjuk a szekvenciális input fájlból, de rögtön el is dobjuk őket, nem használjuk fel.</w:t>
-      </w:r>
     </w:p>
     <w:p>
       <w:pPr>
@@ -671,19 +568,7 @@
           <w:rPr>
             <w:rFonts w:ascii="Cambria Math" w:hAnsi="Cambria Math" w:cstheme="minorHAnsi"/>
           </w:rPr>
-          <m:t>T</m:t>
-        </m:r>
-        <m:r>
-          <w:rPr>
-            <w:rFonts w:ascii="Cambria Math" w:hAnsi="Cambria Math" w:cstheme="minorHAnsi"/>
-          </w:rPr>
-          <m:t>emp</m:t>
-        </m:r>
-        <m:r>
-          <w:rPr>
-            <w:rFonts w:ascii="Cambria Math" w:hAnsi="Cambria Math" w:cstheme="minorHAnsi"/>
-          </w:rPr>
-          <m:t>=rec(number:N, food:string, date:string,portion:N,price:N)</m:t>
+          <m:t>Temp=rec(number:N, food:string, date:string,portion:N,price:N)</m:t>
         </m:r>
       </m:oMath>
       <w:r>
@@ -700,21 +585,46 @@
           <w:iCs/>
         </w:rPr>
       </w:pPr>
+      <w:proofErr w:type="spellStart"/>
       <w:proofErr w:type="gramStart"/>
       <w:r>
         <w:rPr>
           <w:rFonts w:cstheme="minorHAnsi"/>
           <w:iCs/>
         </w:rPr>
-        <w:t>t:enor</w:t>
-      </w:r>
+        <w:t>orderlist</w:t>
+      </w:r>
+      <w:r>
+        <w:rPr>
+          <w:rFonts w:cstheme="minorHAnsi"/>
+          <w:iCs/>
+        </w:rPr>
+        <w:t>:enor</w:t>
+      </w:r>
+      <w:proofErr w:type="spellEnd"/>
       <w:proofErr w:type="gramEnd"/>
       <w:r>
         <w:rPr>
           <w:rFonts w:cstheme="minorHAnsi"/>
           <w:iCs/>
         </w:rPr>
-        <w:t>(Order)</w:t>
+        <w:t>(</w:t>
+      </w:r>
+      <w:proofErr w:type="spellStart"/>
+      <w:r>
+        <w:rPr>
+          <w:rFonts w:cstheme="minorHAnsi"/>
+          <w:iCs/>
+        </w:rPr>
+        <w:t>Order</w:t>
+      </w:r>
+      <w:proofErr w:type="spellEnd"/>
+      <w:r>
+        <w:rPr>
+          <w:rFonts w:cstheme="minorHAnsi"/>
+          <w:iCs/>
+        </w:rPr>
+        <w:t>)</w:t>
       </w:r>
     </w:p>
     <w:tbl>
@@ -956,7 +866,14 @@
                 <w:rFonts w:cstheme="minorHAnsi"/>
                 <w:iCs/>
               </w:rPr>
-              <w:t>dx:Order</w:t>
+              <w:t>dx:</w:t>
+            </w:r>
+            <w:r>
+              <w:rPr>
+                <w:rFonts w:cstheme="minorHAnsi"/>
+                <w:iCs/>
+              </w:rPr>
+              <w:t>Temp</w:t>
             </w:r>
             <w:proofErr w:type="spellEnd"/>
             <w:proofErr w:type="gramEnd"/>
@@ -1243,6 +1160,23 @@
           <w:iCs/>
         </w:rPr>
       </w:pPr>
+      <w:r>
+        <w:rPr>
+          <w:rFonts w:cstheme="minorHAnsi"/>
+          <w:iCs/>
+        </w:rPr>
+        <w:br w:type="page"/>
+      </w:r>
+    </w:p>
+    <w:p>
+      <w:pPr>
+        <w:rPr>
+          <w:rFonts w:cstheme="minorHAnsi"/>
+          <w:iCs/>
+        </w:rPr>
+      </w:pPr>
+      <w:bookmarkStart w:id="0" w:name="_GoBack"/>
+      <w:bookmarkEnd w:id="0"/>
     </w:p>
     <w:p>
       <w:pPr>
@@ -1312,21 +1246,14 @@
                   <w:rFonts w:ascii="Cambria Math" w:hAnsi="Cambria Math"/>
                   <w:lang w:val="en-US"/>
                 </w:rPr>
-                <m:t>Temp</m:t>
-              </m:r>
-              <m:r>
-                <w:rPr>
-                  <w:rFonts w:ascii="Cambria Math" w:hAnsi="Cambria Math"/>
-                  <w:lang w:val="en-US"/>
-                </w:rPr>
-                <m:t>, dx:</m:t>
+                <m:t>Temp, dx:</m:t>
               </m:r>
               <m:r>
                 <w:rPr>
                   <w:rFonts w:ascii="Cambria Math" w:eastAsiaTheme="minorEastAsia" w:hAnsi="Cambria Math"/>
                   <w:lang w:val="en-US"/>
                 </w:rPr>
-                <m:t>Order</m:t>
+                <m:t>Temp</m:t>
               </m:r>
               <m:r>
                 <m:rPr>
@@ -1556,13 +1483,7 @@
                 <w:rPr>
                   <w:rFonts w:ascii="Cambria Math" w:eastAsiaTheme="minorEastAsia" w:hAnsi="Cambria Math"/>
                 </w:rPr>
-                <m:t>és</m:t>
-              </m:r>
-              <m:r>
-                <w:rPr>
-                  <w:rFonts w:ascii="Cambria Math" w:eastAsiaTheme="minorEastAsia" w:hAnsi="Cambria Math"/>
-                </w:rPr>
-                <m:t xml:space="preserve"> (akt.price, </m:t>
+                <m:t xml:space="preserve">és (akt.price, </m:t>
               </m:r>
               <m:d>
                 <m:dPr>
@@ -1586,13 +1507,7 @@
                 <w:rPr>
                   <w:rFonts w:ascii="Cambria Math" w:eastAsiaTheme="minorEastAsia" w:hAnsi="Cambria Math"/>
                 </w:rPr>
-                <m:t>)</m:t>
-              </m:r>
-              <m:r>
-                <w:rPr>
-                  <w:rFonts w:ascii="Cambria Math" w:eastAsiaTheme="minorEastAsia" w:hAnsi="Cambria Math"/>
-                </w:rPr>
-                <m:t>=</m:t>
+                <m:t>)=</m:t>
               </m:r>
               <m:nary>
                 <m:naryPr>
@@ -1702,7 +1617,7 @@
                     <w:rPr>
                       <w:rFonts w:ascii="Cambria Math" w:eastAsiaTheme="minorEastAsia" w:hAnsi="Cambria Math"/>
                     </w:rPr>
-                    <m:t>Temp</m:t>
+                    <m:t>dx</m:t>
                   </m:r>
                   <m:r>
                     <w:rPr>
@@ -1735,26 +1650,26 @@
           <w:noProof/>
         </w:rPr>
         <w:drawing>
-          <wp:anchor distT="0" distB="0" distL="114300" distR="114300" simplePos="0" relativeHeight="251659264" behindDoc="0" locked="0" layoutInCell="1" allowOverlap="1" wp14:anchorId="7C663AA6" wp14:editId="22D4CB6C">
+          <wp:anchor distT="0" distB="0" distL="114300" distR="114300" simplePos="0" relativeHeight="251659264" behindDoc="1" locked="0" layoutInCell="1" allowOverlap="1" wp14:anchorId="34AE13AE" wp14:editId="6A9B17F5">
             <wp:simplePos x="0" y="0"/>
             <wp:positionH relativeFrom="column">
-              <wp:posOffset>3366655</wp:posOffset>
+              <wp:posOffset>3575050</wp:posOffset>
             </wp:positionH>
             <wp:positionV relativeFrom="paragraph">
-              <wp:posOffset>183326</wp:posOffset>
+              <wp:posOffset>10795</wp:posOffset>
             </wp:positionV>
-            <wp:extent cx="2262249" cy="2308105"/>
-            <wp:effectExtent l="0" t="0" r="5080" b="0"/>
-            <wp:wrapThrough wrapText="bothSides">
+            <wp:extent cx="2212975" cy="2417445"/>
+            <wp:effectExtent l="0" t="0" r="0" b="1905"/>
+            <wp:wrapTight wrapText="bothSides">
               <wp:wrapPolygon edited="0">
                 <wp:start x="0" y="0"/>
-                <wp:lineTo x="0" y="21398"/>
-                <wp:lineTo x="21467" y="21398"/>
-                <wp:lineTo x="21467" y="0"/>
+                <wp:lineTo x="0" y="21447"/>
+                <wp:lineTo x="21383" y="21447"/>
+                <wp:lineTo x="21383" y="0"/>
                 <wp:lineTo x="0" y="0"/>
               </wp:wrapPolygon>
-            </wp:wrapThrough>
-            <wp:docPr id="3" name="Kép 3"/>
+            </wp:wrapTight>
+            <wp:docPr id="2" name="Kép 2"/>
             <wp:cNvGraphicFramePr>
               <a:graphicFrameLocks xmlns:a="http://schemas.openxmlformats.org/drawingml/2006/main" noChangeAspect="1"/>
             </wp:cNvGraphicFramePr>
@@ -1780,7 +1695,7 @@
                   <pic:spPr>
                     <a:xfrm>
                       <a:off x="0" y="0"/>
-                      <a:ext cx="2262249" cy="2308105"/>
+                      <a:ext cx="2212975" cy="2417445"/>
                     </a:xfrm>
                     <a:prstGeom prst="rect">
                       <a:avLst/>
@@ -1840,14 +1755,7 @@
           <w:rFonts w:cstheme="minorHAnsi"/>
           <w:iCs/>
         </w:rPr>
-        <w:t xml:space="preserve">(E) ~   </w:t>
-      </w:r>
-      <w:r>
-        <w:rPr>
-          <w:rFonts w:cstheme="minorHAnsi"/>
-          <w:iCs/>
-        </w:rPr>
-        <w:t>x</w:t>
+        <w:t>(E) ~   x</w:t>
       </w:r>
       <w:r>
         <w:rPr>
@@ -1893,6 +1801,12 @@
         </w:rPr>
         <w:t>)</w:t>
       </w:r>
+      <w:r>
+        <w:rPr>
+          <w:noProof/>
+        </w:rPr>
+        <w:t xml:space="preserve"> </w:t>
+      </w:r>
     </w:p>
     <w:p>
       <w:pPr>
@@ -1995,13 +1909,7 @@
         <w:rPr>
           <w:noProof/>
         </w:rPr>
-        <w:t>f(e)</w:t>
-      </w:r>
-      <w:r>
-        <w:rPr>
-          <w:noProof/>
-        </w:rPr>
-        <w:t xml:space="preserve"> </w:t>
+        <w:t xml:space="preserve">f(e) </w:t>
       </w:r>
       <w:r>
         <w:rPr>
@@ -2010,15 +1918,38 @@
         </w:rPr>
         <w:t xml:space="preserve">~ </w:t>
       </w:r>
+      <w:r>
+        <w:rPr>
+          <w:rFonts w:cstheme="minorHAnsi"/>
+          <w:iCs/>
+        </w:rPr>
+        <w:t>dx</w:t>
+      </w:r>
+      <w:proofErr w:type="gramStart"/>
+      <w:r>
+        <w:rPr>
+          <w:rFonts w:cstheme="minorHAnsi"/>
+          <w:iCs/>
+        </w:rPr>
+        <w:t>_</w:t>
+      </w:r>
+      <w:r>
+        <w:rPr>
+          <w:rFonts w:cstheme="minorHAnsi"/>
+          <w:iCs/>
+        </w:rPr>
+        <w:t>.</w:t>
+      </w:r>
       <w:proofErr w:type="spellStart"/>
       <w:r>
         <w:rPr>
           <w:rFonts w:cstheme="minorHAnsi"/>
           <w:iCs/>
         </w:rPr>
-        <w:t>Temp.price</w:t>
+        <w:t>price</w:t>
       </w:r>
       <w:proofErr w:type="spellEnd"/>
+      <w:proofErr w:type="gramEnd"/>
     </w:p>
     <w:p>
       <w:pPr>
@@ -2068,21 +1999,7 @@
           <w:rFonts w:cstheme="minorHAnsi"/>
           <w:iCs/>
         </w:rPr>
-        <w:t xml:space="preserve">H + 0 </w:t>
-      </w:r>
-      <w:r>
-        <w:rPr>
-          <w:rFonts w:cstheme="minorHAnsi"/>
-          <w:iCs/>
-        </w:rPr>
-        <w:t>~</w:t>
-      </w:r>
-      <w:r>
-        <w:rPr>
-          <w:rFonts w:cstheme="minorHAnsi"/>
-          <w:iCs/>
-        </w:rPr>
-        <w:t xml:space="preserve"> N + 0</w:t>
+        <w:t>H + 0 ~ N + 0</w:t>
       </w:r>
     </w:p>
     <w:p>
@@ -2154,7 +2071,7 @@
         <w:rPr>
           <w:lang w:val="en-US"/>
         </w:rPr>
-        <w:t>Inputok</w:t>
+        <w:t>Üres</w:t>
       </w:r>
       <w:proofErr w:type="spellEnd"/>
       <w:r>
@@ -2168,21 +2085,7 @@
         <w:rPr>
           <w:lang w:val="en-US"/>
         </w:rPr>
-        <w:t>tesztelése</w:t>
-      </w:r>
-      <w:proofErr w:type="spellEnd"/>
-      <w:r>
-        <w:rPr>
-          <w:lang w:val="en-US"/>
-        </w:rPr>
-        <w:t xml:space="preserve"> </w:t>
-      </w:r>
-      <w:proofErr w:type="spellStart"/>
-      <w:r>
-        <w:rPr>
-          <w:lang w:val="en-US"/>
-        </w:rPr>
-        <w:t>fájlból</w:t>
+        <w:t>fájl</w:t>
       </w:r>
       <w:proofErr w:type="spellEnd"/>
       <w:r>
@@ -2196,7 +2099,7 @@
       <w:pPr>
         <w:pStyle w:val="Listaszerbekezds"/>
         <w:numPr>
-          <w:ilvl w:val="1"/>
+          <w:ilvl w:val="0"/>
           <w:numId w:val="7"/>
         </w:numPr>
         <w:rPr>
@@ -2208,7 +2111,7 @@
         <w:rPr>
           <w:lang w:val="en-US"/>
         </w:rPr>
-        <w:t>Üres</w:t>
+        <w:t>Inputok</w:t>
       </w:r>
       <w:proofErr w:type="spellEnd"/>
       <w:r>
@@ -2222,35 +2125,57 @@
         <w:rPr>
           <w:lang w:val="en-US"/>
         </w:rPr>
-        <w:t>fájl</w:t>
+        <w:t>tesztelése</w:t>
       </w:r>
       <w:proofErr w:type="spellEnd"/>
       <w:r>
         <w:rPr>
           <w:lang w:val="en-US"/>
         </w:rPr>
-        <w:t>.</w:t>
-      </w:r>
+        <w:t xml:space="preserve"> </w:t>
+      </w:r>
+      <w:proofErr w:type="spellStart"/>
+      <w:r>
+        <w:rPr>
+          <w:lang w:val="en-US"/>
+        </w:rPr>
+        <w:t>fájlból</w:t>
+      </w:r>
+      <w:proofErr w:type="spellEnd"/>
     </w:p>
     <w:p>
       <w:pPr>
         <w:pStyle w:val="Listaszerbekezds"/>
         <w:numPr>
-          <w:ilvl w:val="1"/>
+          <w:ilvl w:val="0"/>
           <w:numId w:val="7"/>
         </w:numPr>
         <w:rPr>
           <w:lang w:val="en-US"/>
         </w:rPr>
       </w:pPr>
-      <w:bookmarkStart w:id="0" w:name="_GoBack"/>
-      <w:bookmarkEnd w:id="0"/>
-      <w:r>
-        <w:rPr>
-          <w:lang w:val="en-US"/>
-        </w:rPr>
-        <w:t>.</w:t>
-      </w:r>
+      <w:proofErr w:type="spellStart"/>
+      <w:r>
+        <w:rPr>
+          <w:lang w:val="en-US"/>
+        </w:rPr>
+        <w:t>Kivételek</w:t>
+      </w:r>
+      <w:proofErr w:type="spellEnd"/>
+      <w:r>
+        <w:rPr>
+          <w:lang w:val="en-US"/>
+        </w:rPr>
+        <w:t xml:space="preserve"> </w:t>
+      </w:r>
+      <w:proofErr w:type="spellStart"/>
+      <w:r>
+        <w:rPr>
+          <w:lang w:val="en-US"/>
+        </w:rPr>
+        <w:t>tesztelése</w:t>
+      </w:r>
+      <w:proofErr w:type="spellEnd"/>
     </w:p>
     <w:p>
       <w:pPr>
@@ -3999,7 +3924,7 @@
 </file>
 
 <file path=customXml/itemProps1.xml><?xml version="1.0" encoding="utf-8"?>
-<ds:datastoreItem xmlns:ds="http://schemas.openxmlformats.org/officeDocument/2006/customXml" ds:itemID="{28CF97FC-04E8-4057-BE96-D749D3A6A05A}">
+<ds:datastoreItem xmlns:ds="http://schemas.openxmlformats.org/officeDocument/2006/customXml" ds:itemID="{B32655D1-0E4C-4FB4-9232-D8F55974686F}">
   <ds:schemaRefs>
     <ds:schemaRef ds:uri="http://schemas.openxmlformats.org/officeDocument/2006/bibliography"/>
   </ds:schemaRefs>

</xml_diff>